<commit_message>
update logo for document
</commit_message>
<xml_diff>
--- a/Private/Phương/RE_RequirementProces_Ver1.0.docx
+++ b/Private/Phương/RE_RequirementProces_Ver1.0.docx
@@ -9,7 +9,66 @@
     <w:p/>
     <w:p/>
     <w:p/>
-    <w:p/>
+    <w:p>
+      <w:pPr>
+        <w:jc w:val="center"/>
+      </w:pPr>
+      <w:r>
+        <w:rPr>
+          <w:rFonts w:cstheme="minorHAnsi"/>
+          <w:noProof/>
+          <w:color w:val="FF0000"/>
+        </w:rPr>
+        <w:drawing>
+          <wp:inline distT="0" distB="0" distL="0" distR="0" wp14:anchorId="0D81B46C" wp14:editId="43F35060">
+            <wp:extent cx="2530475" cy="2530475"/>
+            <wp:effectExtent l="0" t="0" r="0" b="0"/>
+            <wp:docPr id="6" name="Picture 6" descr="Untitled-3"/>
+            <wp:cNvGraphicFramePr>
+              <a:graphicFrameLocks xmlns:a="http://schemas.openxmlformats.org/drawingml/2006/main" noChangeAspect="1"/>
+            </wp:cNvGraphicFramePr>
+            <a:graphic xmlns:a="http://schemas.openxmlformats.org/drawingml/2006/main">
+              <a:graphicData uri="http://schemas.openxmlformats.org/drawingml/2006/picture">
+                <pic:pic xmlns:pic="http://schemas.openxmlformats.org/drawingml/2006/picture">
+                  <pic:nvPicPr>
+                    <pic:cNvPr id="0" name="Picture 6" descr="Untitled-3"/>
+                    <pic:cNvPicPr>
+                      <a:picLocks noChangeAspect="1" noChangeArrowheads="1"/>
+                    </pic:cNvPicPr>
+                  </pic:nvPicPr>
+                  <pic:blipFill>
+                    <a:blip r:embed="rId8">
+                      <a:extLst>
+                        <a:ext uri="{28A0092B-C50C-407E-A947-70E740481C1C}">
+                          <a14:useLocalDpi xmlns:a14="http://schemas.microsoft.com/office/drawing/2010/main" val="0"/>
+                        </a:ext>
+                      </a:extLst>
+                    </a:blip>
+                    <a:srcRect/>
+                    <a:stretch>
+                      <a:fillRect/>
+                    </a:stretch>
+                  </pic:blipFill>
+                  <pic:spPr bwMode="auto">
+                    <a:xfrm>
+                      <a:off x="0" y="0"/>
+                      <a:ext cx="2530475" cy="2530475"/>
+                    </a:xfrm>
+                    <a:prstGeom prst="rect">
+                      <a:avLst/>
+                    </a:prstGeom>
+                    <a:noFill/>
+                    <a:ln>
+                      <a:noFill/>
+                    </a:ln>
+                  </pic:spPr>
+                </pic:pic>
+              </a:graphicData>
+            </a:graphic>
+          </wp:inline>
+        </w:drawing>
+      </w:r>
+    </w:p>
     <w:p/>
     <w:p/>
     <w:p/>
@@ -3022,7 +3081,6 @@
           <w:sz w:val="26"/>
           <w:szCs w:val="26"/>
         </w:rPr>
-        <w:lastRenderedPageBreak/>
         <w:t>Objects towards</w:t>
       </w:r>
       <w:bookmarkEnd w:id="3"/>
@@ -4214,7 +4272,7 @@
                     </pic:cNvPicPr>
                   </pic:nvPicPr>
                   <pic:blipFill>
-                    <a:blip r:embed="rId8">
+                    <a:blip r:embed="rId9">
                       <a:extLst>
                         <a:ext uri="{28A0092B-C50C-407E-A947-70E740481C1C}">
                           <a14:useLocalDpi xmlns:a14="http://schemas.microsoft.com/office/drawing/2010/main" val="0"/>
@@ -6320,7 +6378,7 @@
                     </pic:cNvPicPr>
                   </pic:nvPicPr>
                   <pic:blipFill>
-                    <a:blip r:embed="rId9">
+                    <a:blip r:embed="rId10">
                       <a:extLst>
                         <a:ext uri="{28A0092B-C50C-407E-A947-70E740481C1C}">
                           <a14:useLocalDpi xmlns:a14="http://schemas.microsoft.com/office/drawing/2010/main" val="0"/>
@@ -6560,6 +6618,7 @@
           <w:tcPr>
             <w:cnfStyle w:val="001000000000" w:firstRow="0" w:lastRow="0" w:firstColumn="1" w:lastColumn="0" w:oddVBand="0" w:evenVBand="0" w:oddHBand="0" w:evenHBand="0" w:firstRowFirstColumn="0" w:firstRowLastColumn="0" w:lastRowFirstColumn="0" w:lastRowLastColumn="0"/>
             <w:tcW w:w="1617" w:type="dxa"/>
+            <w:shd w:val="clear" w:color="auto" w:fill="FFFFFF" w:themeFill="background1"/>
           </w:tcPr>
           <w:p>
             <w:pPr>
@@ -6621,6 +6680,7 @@
         <w:tc>
           <w:tcPr>
             <w:tcW w:w="3063" w:type="dxa"/>
+            <w:shd w:val="clear" w:color="auto" w:fill="FFFFFF" w:themeFill="background1"/>
           </w:tcPr>
           <w:p>
             <w:pPr>
@@ -6690,6 +6750,7 @@
         <w:tc>
           <w:tcPr>
             <w:tcW w:w="1710" w:type="dxa"/>
+            <w:shd w:val="clear" w:color="auto" w:fill="FFFFFF" w:themeFill="background1"/>
           </w:tcPr>
           <w:p>
             <w:pPr>
@@ -6735,6 +6796,7 @@
         <w:tc>
           <w:tcPr>
             <w:tcW w:w="1530" w:type="dxa"/>
+            <w:shd w:val="clear" w:color="auto" w:fill="FFFFFF" w:themeFill="background1"/>
           </w:tcPr>
           <w:p>
             <w:pPr>
@@ -6749,6 +6811,7 @@
         <w:tc>
           <w:tcPr>
             <w:tcW w:w="2134" w:type="dxa"/>
+            <w:shd w:val="clear" w:color="auto" w:fill="FFFFFF" w:themeFill="background1"/>
           </w:tcPr>
           <w:p>
             <w:pPr>
@@ -7134,7 +7197,16 @@
                 <w:rFonts w:cstheme="minorHAnsi"/>
                 <w:color w:val="000000" w:themeColor="text1"/>
               </w:rPr>
-              <w:t>(Which are analyzed)</w:t>
+              <w:t>(</w:t>
+            </w:r>
+            <w:bookmarkStart w:id="22" w:name="_GoBack"/>
+            <w:bookmarkEnd w:id="22"/>
+            <w:r>
+              <w:rPr>
+                <w:rFonts w:cstheme="minorHAnsi"/>
+                <w:color w:val="000000" w:themeColor="text1"/>
+              </w:rPr>
+              <w:t>Which are analyzed)</w:t>
             </w:r>
           </w:p>
         </w:tc>
@@ -7673,8 +7745,8 @@
           <w:szCs w:val="26"/>
         </w:rPr>
       </w:pPr>
-      <w:bookmarkStart w:id="22" w:name="_Toc487471670"/>
-      <w:bookmarkStart w:id="23" w:name="_Toc488675917"/>
+      <w:bookmarkStart w:id="23" w:name="_Toc487471670"/>
+      <w:bookmarkStart w:id="24" w:name="_Toc488675917"/>
       <w:r>
         <w:rPr>
           <w:rFonts w:asciiTheme="minorHAnsi" w:hAnsiTheme="minorHAnsi" w:cstheme="minorHAnsi"/>
@@ -7685,8 +7757,8 @@
         </w:rPr>
         <w:t>Specification process</w:t>
       </w:r>
-      <w:bookmarkEnd w:id="22"/>
       <w:bookmarkEnd w:id="23"/>
+      <w:bookmarkEnd w:id="24"/>
     </w:p>
     <w:p>
       <w:pPr>
@@ -7704,8 +7776,8 @@
           <w:szCs w:val="26"/>
         </w:rPr>
       </w:pPr>
-      <w:bookmarkStart w:id="24" w:name="_Toc487471671"/>
-      <w:bookmarkStart w:id="25" w:name="_Toc488675918"/>
+      <w:bookmarkStart w:id="25" w:name="_Toc487471671"/>
+      <w:bookmarkStart w:id="26" w:name="_Toc488675918"/>
       <w:r>
         <w:rPr>
           <w:rFonts w:asciiTheme="minorHAnsi" w:hAnsiTheme="minorHAnsi" w:cstheme="minorHAnsi"/>
@@ -7716,8 +7788,8 @@
         </w:rPr>
         <w:t>Process</w:t>
       </w:r>
-      <w:bookmarkEnd w:id="24"/>
       <w:bookmarkEnd w:id="25"/>
+      <w:bookmarkEnd w:id="26"/>
     </w:p>
     <w:p/>
     <w:p>
@@ -7744,7 +7816,7 @@
                     </pic:cNvPicPr>
                   </pic:nvPicPr>
                   <pic:blipFill>
-                    <a:blip r:embed="rId10">
+                    <a:blip r:embed="rId11">
                       <a:extLst>
                         <a:ext uri="{28A0092B-C50C-407E-A947-70E740481C1C}">
                           <a14:useLocalDpi xmlns:a14="http://schemas.microsoft.com/office/drawing/2010/main" val="0"/>
@@ -7799,8 +7871,8 @@
           <w:szCs w:val="26"/>
         </w:rPr>
       </w:pPr>
-      <w:bookmarkStart w:id="26" w:name="_Toc487471672"/>
-      <w:bookmarkStart w:id="27" w:name="_Toc488675919"/>
+      <w:bookmarkStart w:id="27" w:name="_Toc487471672"/>
+      <w:bookmarkStart w:id="28" w:name="_Toc488675919"/>
       <w:r>
         <w:rPr>
           <w:rFonts w:asciiTheme="minorHAnsi" w:hAnsiTheme="minorHAnsi" w:cstheme="minorHAnsi"/>
@@ -7811,8 +7883,8 @@
         </w:rPr>
         <w:t>Description</w:t>
       </w:r>
-      <w:bookmarkEnd w:id="26"/>
       <w:bookmarkEnd w:id="27"/>
+      <w:bookmarkEnd w:id="28"/>
     </w:p>
     <w:tbl>
       <w:tblPr>
@@ -8648,8 +8720,8 @@
           <w:szCs w:val="26"/>
         </w:rPr>
       </w:pPr>
-      <w:bookmarkStart w:id="28" w:name="_Toc487471673"/>
-      <w:bookmarkStart w:id="29" w:name="_Toc488675920"/>
+      <w:bookmarkStart w:id="29" w:name="_Toc487471673"/>
+      <w:bookmarkStart w:id="30" w:name="_Toc488675920"/>
       <w:r>
         <w:rPr>
           <w:rFonts w:asciiTheme="minorHAnsi" w:hAnsiTheme="minorHAnsi" w:cstheme="minorHAnsi"/>
@@ -8660,8 +8732,8 @@
         </w:rPr>
         <w:t>Validation process</w:t>
       </w:r>
-      <w:bookmarkEnd w:id="28"/>
       <w:bookmarkEnd w:id="29"/>
+      <w:bookmarkEnd w:id="30"/>
       <w:r>
         <w:rPr>
           <w:rFonts w:asciiTheme="minorHAnsi" w:hAnsiTheme="minorHAnsi" w:cstheme="minorHAnsi"/>
@@ -8689,8 +8761,8 @@
           <w:szCs w:val="26"/>
         </w:rPr>
       </w:pPr>
-      <w:bookmarkStart w:id="30" w:name="_Toc487471674"/>
-      <w:bookmarkStart w:id="31" w:name="_Toc488675921"/>
+      <w:bookmarkStart w:id="31" w:name="_Toc487471674"/>
+      <w:bookmarkStart w:id="32" w:name="_Toc488675921"/>
       <w:r>
         <w:rPr>
           <w:rFonts w:asciiTheme="minorHAnsi" w:hAnsiTheme="minorHAnsi" w:cstheme="minorHAnsi"/>
@@ -8701,8 +8773,8 @@
         </w:rPr>
         <w:t>Process</w:t>
       </w:r>
-      <w:bookmarkEnd w:id="30"/>
       <w:bookmarkEnd w:id="31"/>
+      <w:bookmarkEnd w:id="32"/>
     </w:p>
     <w:p>
       <w:pPr>
@@ -8716,8 +8788,8 @@
           <w:szCs w:val="26"/>
         </w:rPr>
       </w:pPr>
-      <w:bookmarkStart w:id="32" w:name="_Toc487471675"/>
-      <w:bookmarkStart w:id="33" w:name="_Toc488675922"/>
+      <w:bookmarkStart w:id="33" w:name="_Toc487471675"/>
+      <w:bookmarkStart w:id="34" w:name="_Toc488675922"/>
       <w:r>
         <w:rPr>
           <w:noProof/>
@@ -8740,7 +8812,7 @@
                     </pic:cNvPicPr>
                   </pic:nvPicPr>
                   <pic:blipFill>
-                    <a:blip r:embed="rId11">
+                    <a:blip r:embed="rId12">
                       <a:extLst>
                         <a:ext uri="{28A0092B-C50C-407E-A947-70E740481C1C}">
                           <a14:useLocalDpi xmlns:a14="http://schemas.microsoft.com/office/drawing/2010/main" val="0"/>
@@ -8808,8 +8880,8 @@
         </w:rPr>
         <w:t>Description</w:t>
       </w:r>
-      <w:bookmarkEnd w:id="32"/>
       <w:bookmarkEnd w:id="33"/>
+      <w:bookmarkEnd w:id="34"/>
     </w:p>
     <w:tbl>
       <w:tblPr>
@@ -9974,8 +10046,8 @@
           <w:sz w:val="28"/>
         </w:rPr>
       </w:pPr>
-      <w:bookmarkStart w:id="34" w:name="_Toc487471676"/>
-      <w:bookmarkStart w:id="35" w:name="_Toc488675923"/>
+      <w:bookmarkStart w:id="35" w:name="_Toc487471676"/>
+      <w:bookmarkStart w:id="36" w:name="_Toc488675923"/>
       <w:r>
         <w:rPr>
           <w:rFonts w:asciiTheme="minorHAnsi" w:hAnsiTheme="minorHAnsi" w:cstheme="minorHAnsi"/>
@@ -9984,8 +10056,8 @@
         </w:rPr>
         <w:t>Template for apply process</w:t>
       </w:r>
-      <w:bookmarkEnd w:id="34"/>
       <w:bookmarkEnd w:id="35"/>
+      <w:bookmarkEnd w:id="36"/>
     </w:p>
     <w:tbl>
       <w:tblPr>
@@ -10503,8 +10575,8 @@
           <w:sz w:val="28"/>
         </w:rPr>
       </w:pPr>
-      <w:bookmarkStart w:id="36" w:name="_Toc487471677"/>
-      <w:bookmarkStart w:id="37" w:name="_Toc488675924"/>
+      <w:bookmarkStart w:id="37" w:name="_Toc487471677"/>
+      <w:bookmarkStart w:id="38" w:name="_Toc488675924"/>
       <w:r>
         <w:rPr>
           <w:rFonts w:asciiTheme="minorHAnsi" w:hAnsiTheme="minorHAnsi" w:cstheme="minorHAnsi"/>
@@ -10513,8 +10585,8 @@
         </w:rPr>
         <w:t>Tools</w:t>
       </w:r>
-      <w:bookmarkEnd w:id="36"/>
       <w:bookmarkEnd w:id="37"/>
+      <w:bookmarkEnd w:id="38"/>
     </w:p>
     <w:p>
       <w:pPr>
@@ -10559,8 +10631,6 @@
         </w:rPr>
         <w:t xml:space="preserve"> </w:t>
       </w:r>
-      <w:bookmarkStart w:id="38" w:name="_GoBack"/>
-      <w:bookmarkEnd w:id="38"/>
       <w:r>
         <w:rPr>
           <w:rFonts w:cstheme="minorHAnsi"/>
@@ -10779,10 +10849,10 @@
       </w:pPr>
     </w:p>
     <w:sectPr>
-      <w:headerReference w:type="default" r:id="rId12"/>
-      <w:footerReference w:type="default" r:id="rId13"/>
-      <w:headerReference w:type="first" r:id="rId14"/>
-      <w:footerReference w:type="first" r:id="rId15"/>
+      <w:headerReference w:type="default" r:id="rId13"/>
+      <w:footerReference w:type="default" r:id="rId14"/>
+      <w:headerReference w:type="first" r:id="rId15"/>
+      <w:footerReference w:type="first" r:id="rId16"/>
       <w:pgSz w:w="11906" w:h="16838"/>
       <w:pgMar w:top="1440" w:right="1440" w:bottom="1440" w:left="1440" w:header="708" w:footer="708" w:gutter="0"/>
       <w:cols w:space="708"/>
@@ -11141,7 +11211,7 @@
             </wp:anchor>
           </w:drawing>
         </mc:Choice>
-        <mc:Fallback xmlns:mv="urn:schemas-microsoft-com:mac:vml" xmlns:mo="http://schemas.microsoft.com/office/mac/office/2008/main">
+        <mc:Fallback xmlns:mo="http://schemas.microsoft.com/office/mac/office/2008/main" xmlns:mv="urn:schemas-microsoft-com:mac:vml">
           <w:pict>
             <v:line w14:anchorId="64FC7809" id="Straight Connector 12" o:spid="_x0000_s1026" style="position:absolute;flip:y;z-index:251663360;visibility:visible;mso-wrap-style:square;mso-wrap-distance-left:9pt;mso-wrap-distance-top:0;mso-wrap-distance-right:9pt;mso-wrap-distance-bottom:0;mso-position-horizontal:absolute;mso-position-horizontal-relative:text;mso-position-vertical:absolute;mso-position-vertical-relative:text" from="-30.75pt,23.8pt" to="509.25pt,24.55pt" o:gfxdata="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" strokecolor="#2381be"/>
           </w:pict>
@@ -11302,7 +11372,7 @@
             </wp:anchor>
           </w:drawing>
         </mc:Choice>
-        <mc:Fallback xmlns:mv="urn:schemas-microsoft-com:mac:vml" xmlns:mo="http://schemas.microsoft.com/office/mac/office/2008/main">
+        <mc:Fallback xmlns:mo="http://schemas.microsoft.com/office/mac/office/2008/main" xmlns:mv="urn:schemas-microsoft-com:mac:vml">
           <w:pict>
             <v:line w14:anchorId="2DA6BAAD" id="Straight Connector 1" o:spid="_x0000_s1026" style="position:absolute;flip:y;z-index:251661312;visibility:visible;mso-wrap-style:square;mso-width-percent:0;mso-height-percent:0;mso-wrap-distance-left:9pt;mso-wrap-distance-top:0;mso-wrap-distance-right:9pt;mso-wrap-distance-bottom:0;mso-position-horizontal:absolute;mso-position-horizontal-relative:text;mso-position-vertical:absolute;mso-position-vertical-relative:text;mso-width-percent:0;mso-height-percent:0;mso-width-relative:margin;mso-height-relative:margin" from="-5.6pt,13pt" to="493.7pt,13pt" o:gfxdata="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" strokecolor="#3e5c83"/>
           </w:pict>
@@ -18593,7 +18663,7 @@
 </file>
 
 <file path=customXml/itemProps1.xml><?xml version="1.0" encoding="utf-8"?>
-<ds:datastoreItem xmlns:ds="http://schemas.openxmlformats.org/officeDocument/2006/customXml" ds:itemID="{38675979-FEC3-4C4E-8712-8B9A4CE42EBA}">
+<ds:datastoreItem xmlns:ds="http://schemas.openxmlformats.org/officeDocument/2006/customXml" ds:itemID="{04BDAD2C-E82A-4505-9884-BA5867FCA280}">
   <ds:schemaRefs>
     <ds:schemaRef ds:uri="http://schemas.openxmlformats.org/officeDocument/2006/bibliography"/>
   </ds:schemaRefs>

</xml_diff>